<commit_message>
wat functionaliteit aan de map proberen toevoegen
</commit_message>
<xml_diff>
--- a/2NMCT_verslagproject2015_van_lancker_kevin.docx
+++ b/2NMCT_verslagproject2015_van_lancker_kevin.docx
@@ -133,6 +133,13 @@
       <w:r>
         <w:t>de realisatie van het project.</w:t>
       </w:r>
+    </w:p>
+    <w:p>
+      <w:r>
+        <w:t>Via mijn app zal je locaties kunnen toevoegen. Via deze locaties zal de app een route tonen van de plaats waar je bent tot je locatie. Je kan ook gewoon de map openen die gecentreerd zal worden op je huidige positie en zo eventuele locaties kunnen toevoegen of markers plaatsen.</w:t>
+      </w:r>
+      <w:bookmarkStart w:id="0" w:name="_GoBack"/>
+      <w:bookmarkEnd w:id="0"/>
     </w:p>
     <w:p>
       <w:pPr>
@@ -198,6 +205,7 @@
         <w:pStyle w:val="Kop1"/>
       </w:pPr>
       <w:r>
+        <w:lastRenderedPageBreak/>
         <w:t>Uitvoering</w:t>
       </w:r>
     </w:p>
@@ -207,7 +215,6 @@
         <w:pStyle w:val="Kop1"/>
       </w:pPr>
       <w:r>
-        <w:lastRenderedPageBreak/>
         <w:t>Bronnenlijst</w:t>
       </w:r>
     </w:p>
@@ -255,8 +262,6 @@
       <w:r>
         <w:t>https://developers.google.com/maps/documentation/android/marker</w:t>
       </w:r>
-      <w:bookmarkStart w:id="0" w:name="_GoBack"/>
-      <w:bookmarkEnd w:id="0"/>
     </w:p>
     <w:p>
       <w:pPr>
@@ -493,7 +498,7 @@
         <w:sz w:val="18"/>
         <w:szCs w:val="18"/>
       </w:rPr>
-      <w:t>3</w:t>
+      <w:t>1</w:t>
     </w:r>
     <w:r>
       <w:rPr>

</xml_diff>